<commit_message>
Complete week5 coding assignment
</commit_message>
<xml_diff>
--- a/Coding Assingments/Week5/Week-05-Coding-Assignment.docx
+++ b/Coding Assingments/Week5/Week-05-Coding-Assignment.docx
@@ -97,7 +97,33 @@
           <w:sz w:val="24"/>
           <w:shd w:fill="auto" w:val="clear"/>
         </w:rPr>
-        <w:t xml:space="preserve">URL to Your Coding Assignment Video:</w:t>
+        <w:t xml:space="preserve">URL to Your Coding Assignment Video: </w:t>
+      </w:r>
+      <w:hyperlink xmlns:r="http://schemas.openxmlformats.org/officeDocument/2006/relationships" r:id="docRId1">
+        <w:r>
+          <w:rPr>
+            <w:rFonts w:ascii="Times New Roman" w:hAnsi="Times New Roman" w:cs="Times New Roman" w:eastAsia="Times New Roman"/>
+            <w:b/>
+            <w:color w:val="0000FF"/>
+            <w:spacing w:val="0"/>
+            <w:position w:val="0"/>
+            <w:sz w:val="24"/>
+            <w:u w:val="single"/>
+            <w:shd w:fill="auto" w:val="clear"/>
+          </w:rPr>
+          <w:t xml:space="preserve">https://youtu.be/Q1EVVdTJfTA</w:t>
+        </w:r>
+      </w:hyperlink>
+      <w:r>
+        <w:rPr>
+          <w:rFonts w:ascii="Times New Roman" w:hAnsi="Times New Roman" w:cs="Times New Roman" w:eastAsia="Times New Roman"/>
+          <w:b/>
+          <w:color w:val="auto"/>
+          <w:spacing w:val="0"/>
+          <w:position w:val="0"/>
+          <w:sz w:val="24"/>
+          <w:shd w:fill="auto" w:val="clear"/>
+        </w:rPr>
         <w:br/>
       </w:r>
     </w:p>

</xml_diff>